<commit_message>
Most of word process done
Done green, magenta, cyan, yellow. Red outstanding :)
</commit_message>
<xml_diff>
--- a/documents/About Z80 Color Forth.docx
+++ b/documents/About Z80 Color Forth.docx
@@ -1713,24 +1713,36 @@
     <w:p>
       <w:pPr>
         <w:rPr>
-          <w:sz w:val="28"/>
-          <w:szCs w:val="28"/>
-        </w:rPr>
-      </w:pPr>
-      <w:r>
-        <w:rPr>
-          <w:sz w:val="28"/>
-          <w:szCs w:val="28"/>
+          <w:b/>
+          <w:sz w:val="28"/>
+          <w:szCs w:val="28"/>
+          <w:u w:val="single"/>
+        </w:rPr>
+      </w:pPr>
+      <w:r>
+        <w:rPr>
+          <w:b/>
+          <w:sz w:val="28"/>
+          <w:szCs w:val="28"/>
+          <w:u w:val="single"/>
         </w:rPr>
         <w:lastRenderedPageBreak/>
-        <w:t>Words that are created this way include</w:t>
-      </w:r>
-      <w:r>
-        <w:rPr>
-          <w:sz w:val="28"/>
-          <w:szCs w:val="28"/>
-        </w:rPr>
-        <w:t xml:space="preserve"> (at the time of writing</w:t>
+        <w:t>Compilation etc.</w:t>
+      </w:r>
+    </w:p>
+    <w:p>
+      <w:pPr>
+        <w:rPr>
+          <w:sz w:val="28"/>
+          <w:szCs w:val="28"/>
+        </w:rPr>
+      </w:pPr>
+      <w:r>
+        <w:rPr>
+          <w:sz w:val="28"/>
+          <w:szCs w:val="28"/>
+        </w:rPr>
+        <w:t xml:space="preserve">The word compiler, which takes a tagged word (begins with $81-$87, ends with anything with bit 7 set) </w:t>
       </w:r>
       <w:proofErr w:type="gramStart"/>
       <w:r>
@@ -1738,1100 +1750,31 @@
           <w:sz w:val="28"/>
           <w:szCs w:val="28"/>
         </w:rPr>
-        <w:t>)</w:t>
-      </w:r>
-      <w:r>
-        <w:rPr>
-          <w:sz w:val="28"/>
-          <w:szCs w:val="28"/>
-        </w:rPr>
-        <w:t xml:space="preserve"> :</w:t>
+        <w:t>has to</w:t>
       </w:r>
       <w:proofErr w:type="gramEnd"/>
-    </w:p>
-    <w:tbl>
-      <w:tblPr>
-        <w:tblStyle w:val="TableGrid"/>
-        <w:tblW w:w="0" w:type="auto"/>
-        <w:tblBorders>
-          <w:top w:val="none" w:sz="0" w:space="0" w:color="auto"/>
-          <w:left w:val="none" w:sz="0" w:space="0" w:color="auto"/>
-          <w:bottom w:val="none" w:sz="0" w:space="0" w:color="auto"/>
-          <w:right w:val="none" w:sz="0" w:space="0" w:color="auto"/>
-          <w:insideH w:val="none" w:sz="0" w:space="0" w:color="auto"/>
-          <w:insideV w:val="none" w:sz="0" w:space="0" w:color="auto"/>
-        </w:tblBorders>
-        <w:tblLook w:val="04A0" w:firstRow="1" w:lastRow="0" w:firstColumn="1" w:lastColumn="0" w:noHBand="0" w:noVBand="1"/>
-      </w:tblPr>
-      <w:tblGrid>
-        <w:gridCol w:w="891"/>
-        <w:gridCol w:w="683"/>
-        <w:gridCol w:w="620"/>
-        <w:gridCol w:w="835"/>
-        <w:gridCol w:w="653"/>
-        <w:gridCol w:w="849"/>
-        <w:gridCol w:w="827"/>
-        <w:gridCol w:w="843"/>
-        <w:gridCol w:w="754"/>
-        <w:gridCol w:w="628"/>
-        <w:gridCol w:w="680"/>
-        <w:gridCol w:w="763"/>
-      </w:tblGrid>
-      <w:tr>
-        <w:tc>
-          <w:tcPr>
-            <w:tcW w:w="751" w:type="dxa"/>
-          </w:tcPr>
-          <w:p>
-            <w:pPr>
-              <w:jc w:val="center"/>
-              <w:rPr>
-                <w:sz w:val="24"/>
-                <w:szCs w:val="24"/>
-              </w:rPr>
-            </w:pPr>
-            <w:r>
-              <w:rPr>
-                <w:sz w:val="24"/>
-                <w:szCs w:val="24"/>
-              </w:rPr>
-              <w:t>!</w:t>
-            </w:r>
-          </w:p>
-        </w:tc>
-        <w:tc>
-          <w:tcPr>
-            <w:tcW w:w="751" w:type="dxa"/>
-          </w:tcPr>
-          <w:p>
-            <w:pPr>
-              <w:jc w:val="center"/>
-              <w:rPr>
-                <w:sz w:val="24"/>
-                <w:szCs w:val="24"/>
-              </w:rPr>
-            </w:pPr>
-            <w:r>
-              <w:rPr>
-                <w:sz w:val="24"/>
-                <w:szCs w:val="24"/>
-              </w:rPr>
-              <w:t>*</w:t>
-            </w:r>
-          </w:p>
-        </w:tc>
-        <w:tc>
-          <w:tcPr>
-            <w:tcW w:w="751" w:type="dxa"/>
-          </w:tcPr>
-          <w:p>
-            <w:pPr>
-              <w:jc w:val="center"/>
-              <w:rPr>
-                <w:sz w:val="24"/>
-                <w:szCs w:val="24"/>
-              </w:rPr>
-            </w:pPr>
-            <w:r>
-              <w:rPr>
-                <w:sz w:val="24"/>
-                <w:szCs w:val="24"/>
-              </w:rPr>
-              <w:t>+</w:t>
-            </w:r>
-          </w:p>
-        </w:tc>
-        <w:tc>
-          <w:tcPr>
-            <w:tcW w:w="751" w:type="dxa"/>
-          </w:tcPr>
-          <w:p>
-            <w:pPr>
-              <w:jc w:val="center"/>
-              <w:rPr>
-                <w:sz w:val="24"/>
-                <w:szCs w:val="24"/>
-              </w:rPr>
-            </w:pPr>
-            <w:r>
-              <w:rPr>
-                <w:sz w:val="24"/>
-                <w:szCs w:val="24"/>
-              </w:rPr>
-              <w:t>+!</w:t>
-            </w:r>
-          </w:p>
-        </w:tc>
-        <w:tc>
-          <w:tcPr>
-            <w:tcW w:w="751" w:type="dxa"/>
-          </w:tcPr>
-          <w:p>
-            <w:pPr>
-              <w:jc w:val="center"/>
-              <w:rPr>
-                <w:sz w:val="24"/>
-                <w:szCs w:val="24"/>
-              </w:rPr>
-            </w:pPr>
-            <w:r>
-              <w:rPr>
-                <w:sz w:val="24"/>
-                <w:szCs w:val="24"/>
-              </w:rPr>
-              <w:t>-</w:t>
-            </w:r>
-          </w:p>
-        </w:tc>
-        <w:tc>
-          <w:tcPr>
-            <w:tcW w:w="751" w:type="dxa"/>
-          </w:tcPr>
-          <w:p>
-            <w:pPr>
-              <w:jc w:val="center"/>
-              <w:rPr>
-                <w:sz w:val="24"/>
-                <w:szCs w:val="24"/>
-              </w:rPr>
-            </w:pPr>
-            <w:r>
-              <w:rPr>
-                <w:sz w:val="24"/>
-                <w:szCs w:val="24"/>
-              </w:rPr>
-              <w:t>,</w:t>
-            </w:r>
-          </w:p>
-        </w:tc>
-        <w:tc>
-          <w:tcPr>
-            <w:tcW w:w="751" w:type="dxa"/>
-          </w:tcPr>
-          <w:p>
-            <w:pPr>
-              <w:jc w:val="center"/>
-              <w:rPr>
-                <w:sz w:val="24"/>
-                <w:szCs w:val="24"/>
-              </w:rPr>
-            </w:pPr>
-            <w:proofErr w:type="gramStart"/>
-            <w:r>
-              <w:rPr>
-                <w:sz w:val="24"/>
-                <w:szCs w:val="24"/>
-              </w:rPr>
-              <w:t>;s</w:t>
-            </w:r>
-            <w:proofErr w:type="gramEnd"/>
-          </w:p>
-        </w:tc>
-        <w:tc>
-          <w:tcPr>
-            <w:tcW w:w="751" w:type="dxa"/>
-          </w:tcPr>
-          <w:p>
-            <w:pPr>
-              <w:jc w:val="center"/>
-              <w:rPr>
-                <w:sz w:val="24"/>
-                <w:szCs w:val="24"/>
-              </w:rPr>
-            </w:pPr>
-            <w:r>
-              <w:rPr>
-                <w:sz w:val="24"/>
-                <w:szCs w:val="24"/>
-              </w:rPr>
-              <w:t>/</w:t>
-            </w:r>
-          </w:p>
-        </w:tc>
-        <w:tc>
-          <w:tcPr>
-            <w:tcW w:w="752" w:type="dxa"/>
-          </w:tcPr>
-          <w:p>
-            <w:pPr>
-              <w:jc w:val="center"/>
-              <w:rPr>
-                <w:sz w:val="24"/>
-                <w:szCs w:val="24"/>
-              </w:rPr>
-            </w:pPr>
-            <w:r>
-              <w:rPr>
-                <w:sz w:val="24"/>
-                <w:szCs w:val="24"/>
-              </w:rPr>
-              <w:t>/mod</w:t>
-            </w:r>
-          </w:p>
-        </w:tc>
-        <w:tc>
-          <w:tcPr>
-            <w:tcW w:w="752" w:type="dxa"/>
-          </w:tcPr>
-          <w:p>
-            <w:pPr>
-              <w:jc w:val="center"/>
-              <w:rPr>
-                <w:sz w:val="24"/>
-                <w:szCs w:val="24"/>
-              </w:rPr>
-            </w:pPr>
-            <w:r>
-              <w:rPr>
-                <w:sz w:val="24"/>
-                <w:szCs w:val="24"/>
-              </w:rPr>
-              <w:t>@</w:t>
-            </w:r>
-          </w:p>
-        </w:tc>
-        <w:tc>
-          <w:tcPr>
-            <w:tcW w:w="752" w:type="dxa"/>
-          </w:tcPr>
-          <w:p>
-            <w:pPr>
-              <w:jc w:val="center"/>
-              <w:rPr>
-                <w:sz w:val="24"/>
-                <w:szCs w:val="24"/>
-              </w:rPr>
-            </w:pPr>
-            <w:r>
-              <w:rPr>
-                <w:sz w:val="24"/>
-                <w:szCs w:val="24"/>
-              </w:rPr>
-              <w:t>1,</w:t>
-            </w:r>
-          </w:p>
-        </w:tc>
-        <w:tc>
-          <w:tcPr>
-            <w:tcW w:w="752" w:type="dxa"/>
-          </w:tcPr>
-          <w:p>
-            <w:pPr>
-              <w:jc w:val="center"/>
-              <w:rPr>
-                <w:sz w:val="24"/>
-                <w:szCs w:val="24"/>
-              </w:rPr>
-            </w:pPr>
-            <w:r>
-              <w:rPr>
-                <w:sz w:val="24"/>
-                <w:szCs w:val="24"/>
-              </w:rPr>
-              <w:t>2*</w:t>
-            </w:r>
-          </w:p>
-        </w:tc>
-      </w:tr>
-      <w:tr>
-        <w:tc>
-          <w:tcPr>
-            <w:tcW w:w="751" w:type="dxa"/>
-          </w:tcPr>
-          <w:p>
-            <w:pPr>
-              <w:jc w:val="center"/>
-              <w:rPr>
-                <w:sz w:val="24"/>
-                <w:szCs w:val="24"/>
-              </w:rPr>
-            </w:pPr>
-            <w:r>
-              <w:rPr>
-                <w:sz w:val="24"/>
-                <w:szCs w:val="24"/>
-              </w:rPr>
-              <w:t>2/</w:t>
-            </w:r>
-          </w:p>
-        </w:tc>
-        <w:tc>
-          <w:tcPr>
-            <w:tcW w:w="751" w:type="dxa"/>
-          </w:tcPr>
-          <w:p>
-            <w:pPr>
-              <w:jc w:val="center"/>
-              <w:rPr>
-                <w:sz w:val="24"/>
-                <w:szCs w:val="24"/>
-              </w:rPr>
-            </w:pPr>
-            <w:r>
-              <w:rPr>
-                <w:sz w:val="24"/>
-                <w:szCs w:val="24"/>
-              </w:rPr>
-              <w:t>abs</w:t>
-            </w:r>
-          </w:p>
-        </w:tc>
-        <w:tc>
-          <w:tcPr>
-            <w:tcW w:w="751" w:type="dxa"/>
-          </w:tcPr>
-          <w:p>
-            <w:pPr>
-              <w:jc w:val="center"/>
-              <w:rPr>
-                <w:sz w:val="24"/>
-                <w:szCs w:val="24"/>
-              </w:rPr>
-            </w:pPr>
-            <w:r>
-              <w:rPr>
-                <w:sz w:val="24"/>
-                <w:szCs w:val="24"/>
-              </w:rPr>
-              <w:t>and</w:t>
-            </w:r>
-          </w:p>
-        </w:tc>
-        <w:tc>
-          <w:tcPr>
-            <w:tcW w:w="751" w:type="dxa"/>
-          </w:tcPr>
-          <w:p>
-            <w:pPr>
-              <w:jc w:val="center"/>
-              <w:rPr>
-                <w:sz w:val="24"/>
-                <w:szCs w:val="24"/>
-              </w:rPr>
-            </w:pPr>
-            <w:r>
-              <w:rPr>
-                <w:sz w:val="24"/>
-                <w:szCs w:val="24"/>
-              </w:rPr>
-              <w:t>b!</w:t>
-            </w:r>
-          </w:p>
-        </w:tc>
-        <w:tc>
-          <w:tcPr>
-            <w:tcW w:w="751" w:type="dxa"/>
-          </w:tcPr>
-          <w:p>
-            <w:pPr>
-              <w:jc w:val="center"/>
-              <w:rPr>
-                <w:sz w:val="24"/>
-                <w:szCs w:val="24"/>
-              </w:rPr>
-            </w:pPr>
-            <w:r>
-              <w:rPr>
-                <w:sz w:val="24"/>
-                <w:szCs w:val="24"/>
-              </w:rPr>
-              <w:t>b@</w:t>
-            </w:r>
-          </w:p>
-        </w:tc>
-        <w:tc>
-          <w:tcPr>
-            <w:tcW w:w="751" w:type="dxa"/>
-          </w:tcPr>
-          <w:p>
-            <w:pPr>
-              <w:jc w:val="center"/>
-              <w:rPr>
-                <w:sz w:val="24"/>
-                <w:szCs w:val="24"/>
-              </w:rPr>
-            </w:pPr>
-            <w:proofErr w:type="spellStart"/>
-            <w:r>
-              <w:rPr>
-                <w:sz w:val="24"/>
-                <w:szCs w:val="24"/>
-              </w:rPr>
-              <w:t>bswap</w:t>
-            </w:r>
-            <w:proofErr w:type="spellEnd"/>
-          </w:p>
-        </w:tc>
-        <w:tc>
-          <w:tcPr>
-            <w:tcW w:w="751" w:type="dxa"/>
-          </w:tcPr>
-          <w:p>
-            <w:pPr>
-              <w:jc w:val="center"/>
-              <w:rPr>
-                <w:sz w:val="24"/>
-                <w:szCs w:val="24"/>
-              </w:rPr>
-            </w:pPr>
-            <w:r>
-              <w:rPr>
-                <w:sz w:val="24"/>
-                <w:szCs w:val="24"/>
-              </w:rPr>
-              <w:t>debug</w:t>
-            </w:r>
-          </w:p>
-        </w:tc>
-        <w:tc>
-          <w:tcPr>
-            <w:tcW w:w="751" w:type="dxa"/>
-          </w:tcPr>
-          <w:p>
-            <w:pPr>
-              <w:jc w:val="center"/>
-              <w:rPr>
-                <w:sz w:val="24"/>
-                <w:szCs w:val="24"/>
-              </w:rPr>
-            </w:pPr>
-            <w:r>
-              <w:rPr>
-                <w:sz w:val="24"/>
-                <w:szCs w:val="24"/>
-              </w:rPr>
-              <w:t>digit</w:t>
-            </w:r>
-          </w:p>
-        </w:tc>
-        <w:tc>
-          <w:tcPr>
-            <w:tcW w:w="752" w:type="dxa"/>
-          </w:tcPr>
-          <w:p>
-            <w:pPr>
-              <w:jc w:val="center"/>
-              <w:rPr>
-                <w:sz w:val="24"/>
-                <w:szCs w:val="24"/>
-              </w:rPr>
-            </w:pPr>
-            <w:r>
-              <w:rPr>
-                <w:sz w:val="24"/>
-                <w:szCs w:val="24"/>
-              </w:rPr>
-              <w:t>drop</w:t>
-            </w:r>
-          </w:p>
-        </w:tc>
-        <w:tc>
-          <w:tcPr>
-            <w:tcW w:w="752" w:type="dxa"/>
-          </w:tcPr>
-          <w:p>
-            <w:pPr>
-              <w:jc w:val="center"/>
-              <w:rPr>
-                <w:sz w:val="24"/>
-                <w:szCs w:val="24"/>
-              </w:rPr>
-            </w:pPr>
-            <w:r>
-              <w:rPr>
-                <w:sz w:val="24"/>
-                <w:szCs w:val="24"/>
-              </w:rPr>
-              <w:t>dup</w:t>
-            </w:r>
-          </w:p>
-        </w:tc>
-        <w:tc>
-          <w:tcPr>
-            <w:tcW w:w="752" w:type="dxa"/>
-          </w:tcPr>
-          <w:p>
-            <w:pPr>
-              <w:jc w:val="center"/>
-              <w:rPr>
-                <w:sz w:val="24"/>
-                <w:szCs w:val="24"/>
-              </w:rPr>
-            </w:pPr>
-            <w:r>
-              <w:rPr>
-                <w:sz w:val="24"/>
-                <w:szCs w:val="24"/>
-              </w:rPr>
-              <w:t>fill</w:t>
-            </w:r>
-          </w:p>
-        </w:tc>
-        <w:tc>
-          <w:tcPr>
-            <w:tcW w:w="752" w:type="dxa"/>
-          </w:tcPr>
-          <w:p>
-            <w:pPr>
-              <w:jc w:val="center"/>
-              <w:rPr>
-                <w:sz w:val="24"/>
-                <w:szCs w:val="24"/>
-              </w:rPr>
-            </w:pPr>
-            <w:r>
-              <w:rPr>
-                <w:sz w:val="24"/>
-                <w:szCs w:val="24"/>
-              </w:rPr>
-              <w:t>forth</w:t>
-            </w:r>
-          </w:p>
-        </w:tc>
-      </w:tr>
-      <w:tr>
-        <w:tc>
-          <w:tcPr>
-            <w:tcW w:w="751" w:type="dxa"/>
-          </w:tcPr>
-          <w:p>
-            <w:pPr>
-              <w:jc w:val="center"/>
-              <w:rPr>
-                <w:sz w:val="24"/>
-                <w:szCs w:val="24"/>
-              </w:rPr>
-            </w:pPr>
-            <w:r>
-              <w:rPr>
-                <w:sz w:val="24"/>
-                <w:szCs w:val="24"/>
-              </w:rPr>
-              <w:t>h</w:t>
-            </w:r>
-          </w:p>
-        </w:tc>
-        <w:tc>
-          <w:tcPr>
-            <w:tcW w:w="751" w:type="dxa"/>
-          </w:tcPr>
-          <w:p>
-            <w:pPr>
-              <w:jc w:val="center"/>
-              <w:rPr>
-                <w:sz w:val="24"/>
-                <w:szCs w:val="24"/>
-              </w:rPr>
-            </w:pPr>
-            <w:r>
-              <w:rPr>
-                <w:sz w:val="24"/>
-                <w:szCs w:val="24"/>
-              </w:rPr>
-              <w:t>here</w:t>
-            </w:r>
-          </w:p>
-        </w:tc>
-        <w:tc>
-          <w:tcPr>
-            <w:tcW w:w="751" w:type="dxa"/>
-          </w:tcPr>
-          <w:p>
-            <w:pPr>
-              <w:jc w:val="center"/>
-              <w:rPr>
-                <w:sz w:val="24"/>
-                <w:szCs w:val="24"/>
-              </w:rPr>
-            </w:pPr>
-            <w:r>
-              <w:rPr>
-                <w:sz w:val="24"/>
-                <w:szCs w:val="24"/>
-              </w:rPr>
-              <w:t>less</w:t>
-            </w:r>
-          </w:p>
-        </w:tc>
-        <w:tc>
-          <w:tcPr>
-            <w:tcW w:w="751" w:type="dxa"/>
-          </w:tcPr>
-          <w:p>
-            <w:pPr>
-              <w:jc w:val="center"/>
-              <w:rPr>
-                <w:sz w:val="24"/>
-                <w:szCs w:val="24"/>
-              </w:rPr>
-            </w:pPr>
-            <w:r>
-              <w:rPr>
-                <w:sz w:val="24"/>
-                <w:szCs w:val="24"/>
-              </w:rPr>
-              <w:t>macro</w:t>
-            </w:r>
-          </w:p>
-        </w:tc>
-        <w:tc>
-          <w:tcPr>
-            <w:tcW w:w="751" w:type="dxa"/>
-          </w:tcPr>
-          <w:p>
-            <w:pPr>
-              <w:jc w:val="center"/>
-              <w:rPr>
-                <w:sz w:val="24"/>
-                <w:szCs w:val="24"/>
-              </w:rPr>
-            </w:pPr>
-            <w:r>
-              <w:rPr>
-                <w:sz w:val="24"/>
-                <w:szCs w:val="24"/>
-              </w:rPr>
-              <w:t>max</w:t>
-            </w:r>
-          </w:p>
-        </w:tc>
-        <w:tc>
-          <w:tcPr>
-            <w:tcW w:w="751" w:type="dxa"/>
-          </w:tcPr>
-          <w:p>
-            <w:pPr>
-              <w:jc w:val="center"/>
-              <w:rPr>
-                <w:sz w:val="24"/>
-                <w:szCs w:val="24"/>
-              </w:rPr>
-            </w:pPr>
-            <w:r>
-              <w:rPr>
-                <w:sz w:val="24"/>
-                <w:szCs w:val="24"/>
-              </w:rPr>
-              <w:t>min</w:t>
-            </w:r>
-          </w:p>
-        </w:tc>
-        <w:tc>
-          <w:tcPr>
-            <w:tcW w:w="751" w:type="dxa"/>
-          </w:tcPr>
-          <w:p>
-            <w:pPr>
-              <w:jc w:val="center"/>
-              <w:rPr>
-                <w:sz w:val="24"/>
-                <w:szCs w:val="24"/>
-              </w:rPr>
-            </w:pPr>
-            <w:r>
-              <w:rPr>
-                <w:sz w:val="24"/>
-                <w:szCs w:val="24"/>
-              </w:rPr>
-              <w:t>mark</w:t>
-            </w:r>
-          </w:p>
-        </w:tc>
-        <w:tc>
-          <w:tcPr>
-            <w:tcW w:w="751" w:type="dxa"/>
-          </w:tcPr>
-          <w:p>
-            <w:pPr>
-              <w:jc w:val="center"/>
-              <w:rPr>
-                <w:sz w:val="24"/>
-                <w:szCs w:val="24"/>
-              </w:rPr>
-            </w:pPr>
-            <w:r>
-              <w:rPr>
-                <w:sz w:val="24"/>
-                <w:szCs w:val="24"/>
-              </w:rPr>
-              <w:t>empty</w:t>
-            </w:r>
-          </w:p>
-        </w:tc>
-        <w:tc>
-          <w:tcPr>
-            <w:tcW w:w="752" w:type="dxa"/>
-          </w:tcPr>
-          <w:p>
-            <w:pPr>
-              <w:jc w:val="center"/>
-              <w:rPr>
-                <w:sz w:val="24"/>
-                <w:szCs w:val="24"/>
-              </w:rPr>
-            </w:pPr>
-            <w:r>
-              <w:rPr>
-                <w:sz w:val="24"/>
-                <w:szCs w:val="24"/>
-              </w:rPr>
-              <w:t>max</w:t>
-            </w:r>
-          </w:p>
-        </w:tc>
-        <w:tc>
-          <w:tcPr>
-            <w:tcW w:w="752" w:type="dxa"/>
-          </w:tcPr>
-          <w:p>
-            <w:pPr>
-              <w:jc w:val="center"/>
-              <w:rPr>
-                <w:sz w:val="24"/>
-                <w:szCs w:val="24"/>
-              </w:rPr>
-            </w:pPr>
-            <w:r>
-              <w:rPr>
-                <w:sz w:val="24"/>
-                <w:szCs w:val="24"/>
-              </w:rPr>
-              <w:t>min</w:t>
-            </w:r>
-          </w:p>
-        </w:tc>
-        <w:tc>
-          <w:tcPr>
-            <w:tcW w:w="752" w:type="dxa"/>
-          </w:tcPr>
-          <w:p>
-            <w:pPr>
-              <w:jc w:val="center"/>
-              <w:rPr>
-                <w:sz w:val="24"/>
-                <w:szCs w:val="24"/>
-              </w:rPr>
-            </w:pPr>
-            <w:r>
-              <w:rPr>
-                <w:sz w:val="24"/>
-                <w:szCs w:val="24"/>
-              </w:rPr>
-              <w:t>mod</w:t>
-            </w:r>
-          </w:p>
-        </w:tc>
-        <w:tc>
-          <w:tcPr>
-            <w:tcW w:w="752" w:type="dxa"/>
-          </w:tcPr>
-          <w:p>
-            <w:pPr>
-              <w:jc w:val="center"/>
-              <w:rPr>
-                <w:sz w:val="24"/>
-                <w:szCs w:val="24"/>
-              </w:rPr>
-            </w:pPr>
-            <w:r>
-              <w:rPr>
-                <w:sz w:val="24"/>
-                <w:szCs w:val="24"/>
-              </w:rPr>
-              <w:t>move</w:t>
-            </w:r>
-          </w:p>
-        </w:tc>
-      </w:tr>
-      <w:tr>
-        <w:tc>
-          <w:tcPr>
-            <w:tcW w:w="751" w:type="dxa"/>
-          </w:tcPr>
-          <w:p>
-            <w:pPr>
-              <w:jc w:val="center"/>
-              <w:rPr>
-                <w:sz w:val="24"/>
-                <w:szCs w:val="24"/>
-              </w:rPr>
-            </w:pPr>
-            <w:r>
-              <w:rPr>
-                <w:sz w:val="24"/>
-                <w:szCs w:val="24"/>
-              </w:rPr>
-              <w:t>negate</w:t>
-            </w:r>
-          </w:p>
-        </w:tc>
-        <w:tc>
-          <w:tcPr>
-            <w:tcW w:w="751" w:type="dxa"/>
-          </w:tcPr>
-          <w:p>
-            <w:pPr>
-              <w:jc w:val="center"/>
-              <w:rPr>
-                <w:sz w:val="24"/>
-                <w:szCs w:val="24"/>
-              </w:rPr>
-            </w:pPr>
-            <w:r>
-              <w:rPr>
-                <w:sz w:val="24"/>
-                <w:szCs w:val="24"/>
-              </w:rPr>
-              <w:t>nip</w:t>
-            </w:r>
-          </w:p>
-        </w:tc>
-        <w:tc>
-          <w:tcPr>
-            <w:tcW w:w="751" w:type="dxa"/>
-          </w:tcPr>
-          <w:p>
-            <w:pPr>
-              <w:jc w:val="center"/>
-              <w:rPr>
-                <w:sz w:val="24"/>
-                <w:szCs w:val="24"/>
-              </w:rPr>
-            </w:pPr>
-            <w:r>
-              <w:rPr>
-                <w:sz w:val="24"/>
-                <w:szCs w:val="24"/>
-              </w:rPr>
-              <w:t>or</w:t>
-            </w:r>
-          </w:p>
-        </w:tc>
-        <w:tc>
-          <w:tcPr>
-            <w:tcW w:w="751" w:type="dxa"/>
-          </w:tcPr>
-          <w:p>
-            <w:pPr>
-              <w:jc w:val="center"/>
-              <w:rPr>
-                <w:sz w:val="24"/>
-                <w:szCs w:val="24"/>
-              </w:rPr>
-            </w:pPr>
-            <w:r>
-              <w:rPr>
-                <w:sz w:val="24"/>
-                <w:szCs w:val="24"/>
-              </w:rPr>
-              <w:t>or!</w:t>
-            </w:r>
-          </w:p>
-        </w:tc>
-        <w:tc>
-          <w:tcPr>
-            <w:tcW w:w="751" w:type="dxa"/>
-          </w:tcPr>
-          <w:p>
-            <w:pPr>
-              <w:jc w:val="center"/>
-              <w:rPr>
-                <w:sz w:val="24"/>
-                <w:szCs w:val="24"/>
-              </w:rPr>
-            </w:pPr>
-            <w:r>
-              <w:rPr>
-                <w:sz w:val="24"/>
-                <w:szCs w:val="24"/>
-              </w:rPr>
-              <w:t>p@</w:t>
-            </w:r>
-          </w:p>
-        </w:tc>
-        <w:tc>
-          <w:tcPr>
-            <w:tcW w:w="751" w:type="dxa"/>
-          </w:tcPr>
-          <w:p>
-            <w:pPr>
-              <w:jc w:val="center"/>
-              <w:rPr>
-                <w:sz w:val="24"/>
-                <w:szCs w:val="24"/>
-              </w:rPr>
-            </w:pPr>
-            <w:r>
-              <w:rPr>
-                <w:sz w:val="24"/>
-                <w:szCs w:val="24"/>
-              </w:rPr>
-              <w:t>p!</w:t>
-            </w:r>
-          </w:p>
-        </w:tc>
-        <w:tc>
-          <w:tcPr>
-            <w:tcW w:w="751" w:type="dxa"/>
-          </w:tcPr>
-          <w:p>
-            <w:pPr>
-              <w:jc w:val="center"/>
-              <w:rPr>
-                <w:sz w:val="24"/>
-                <w:szCs w:val="24"/>
-              </w:rPr>
-            </w:pPr>
-            <w:r>
-              <w:rPr>
-                <w:sz w:val="24"/>
-                <w:szCs w:val="24"/>
-              </w:rPr>
-              <w:t>pop</w:t>
-            </w:r>
-          </w:p>
-        </w:tc>
-        <w:tc>
-          <w:tcPr>
-            <w:tcW w:w="751" w:type="dxa"/>
-          </w:tcPr>
-          <w:p>
-            <w:pPr>
-              <w:jc w:val="center"/>
-              <w:rPr>
-                <w:sz w:val="24"/>
-                <w:szCs w:val="24"/>
-              </w:rPr>
-            </w:pPr>
-            <w:r>
-              <w:rPr>
-                <w:sz w:val="24"/>
-                <w:szCs w:val="24"/>
-              </w:rPr>
-              <w:t>push</w:t>
-            </w:r>
-          </w:p>
-        </w:tc>
-        <w:tc>
-          <w:tcPr>
-            <w:tcW w:w="752" w:type="dxa"/>
-          </w:tcPr>
-          <w:p>
-            <w:pPr>
-              <w:jc w:val="center"/>
-              <w:rPr>
-                <w:sz w:val="24"/>
-                <w:szCs w:val="24"/>
-              </w:rPr>
-            </w:pPr>
-            <w:r>
-              <w:rPr>
-                <w:sz w:val="24"/>
-                <w:szCs w:val="24"/>
-              </w:rPr>
-              <w:t>top</w:t>
-            </w:r>
-          </w:p>
-        </w:tc>
-        <w:tc>
-          <w:tcPr>
-            <w:tcW w:w="752" w:type="dxa"/>
-          </w:tcPr>
-          <w:p>
-            <w:pPr>
-              <w:jc w:val="center"/>
-              <w:rPr>
-                <w:sz w:val="24"/>
-                <w:szCs w:val="24"/>
-              </w:rPr>
-            </w:pPr>
-            <w:r>
-              <w:rPr>
-                <w:sz w:val="24"/>
-                <w:szCs w:val="24"/>
-              </w:rPr>
-              <w:t>u+</w:t>
-            </w:r>
-          </w:p>
-        </w:tc>
-        <w:tc>
-          <w:tcPr>
-            <w:tcW w:w="752" w:type="dxa"/>
-          </w:tcPr>
-          <w:p>
-            <w:pPr>
-              <w:jc w:val="center"/>
-              <w:rPr>
-                <w:sz w:val="24"/>
-                <w:szCs w:val="24"/>
-              </w:rPr>
-            </w:pPr>
-          </w:p>
-        </w:tc>
-        <w:tc>
-          <w:tcPr>
-            <w:tcW w:w="752" w:type="dxa"/>
-          </w:tcPr>
-          <w:p>
-            <w:pPr>
-              <w:jc w:val="center"/>
-              <w:rPr>
-                <w:sz w:val="24"/>
-                <w:szCs w:val="24"/>
-              </w:rPr>
-            </w:pPr>
-          </w:p>
-        </w:tc>
-      </w:tr>
-    </w:tbl>
-    <w:p>
-      <w:pPr>
-        <w:rPr>
-          <w:sz w:val="28"/>
-          <w:szCs w:val="28"/>
-        </w:rPr>
-      </w:pPr>
-    </w:p>
-    <w:p>
-      <w:pPr>
-        <w:rPr>
-          <w:b/>
-          <w:sz w:val="28"/>
-          <w:szCs w:val="28"/>
-          <w:u w:val="single"/>
-        </w:rPr>
-      </w:pPr>
-      <w:r>
-        <w:rPr>
-          <w:b/>
-          <w:sz w:val="28"/>
-          <w:szCs w:val="28"/>
-          <w:u w:val="single"/>
-        </w:rPr>
-        <w:t>Compilation etc.</w:t>
-      </w:r>
-    </w:p>
-    <w:p>
-      <w:pPr>
-        <w:rPr>
-          <w:sz w:val="28"/>
-          <w:szCs w:val="28"/>
-        </w:rPr>
-      </w:pPr>
-      <w:r>
-        <w:rPr>
-          <w:sz w:val="28"/>
-          <w:szCs w:val="28"/>
-        </w:rPr>
-        <w:t xml:space="preserve">The word compiler, which takes a tagged word (begins with $81-$87, ends with anything with bit 7 set) </w:t>
-      </w:r>
+      <w:r>
+        <w:rPr>
+          <w:sz w:val="28"/>
+          <w:szCs w:val="28"/>
+        </w:rPr>
+        <w:t xml:space="preserve"> be re-entrant. This causes problem with the stack, because the stack is used during the compilation.</w:t>
+      </w:r>
+    </w:p>
+    <w:p>
+      <w:pPr>
+        <w:rPr>
+          <w:sz w:val="28"/>
+          <w:szCs w:val="28"/>
+        </w:rPr>
+      </w:pPr>
       <w:proofErr w:type="gramStart"/>
       <w:r>
         <w:rPr>
           <w:sz w:val="28"/>
           <w:szCs w:val="28"/>
         </w:rPr>
-        <w:t>has to</w:t>
+        <w:t>So</w:t>
       </w:r>
       <w:proofErr w:type="gramEnd"/>
       <w:r>
@@ -2839,23 +1782,30 @@
           <w:sz w:val="28"/>
           <w:szCs w:val="28"/>
         </w:rPr>
-        <w:t xml:space="preserve"> be re-entrant. This causes problem with the stack, because the stack is used during the compilation.</w:t>
-      </w:r>
-    </w:p>
-    <w:p>
-      <w:pPr>
-        <w:rPr>
-          <w:sz w:val="28"/>
-          <w:szCs w:val="28"/>
-        </w:rPr>
-      </w:pPr>
+        <w:t xml:space="preserve"> a 2</w:t>
+      </w:r>
+      <w:r>
+        <w:rPr>
+          <w:sz w:val="28"/>
+          <w:szCs w:val="28"/>
+          <w:vertAlign w:val="superscript"/>
+        </w:rPr>
+        <w:t>nd</w:t>
+      </w:r>
+      <w:r>
+        <w:rPr>
+          <w:sz w:val="28"/>
+          <w:szCs w:val="28"/>
+        </w:rPr>
+        <w:t xml:space="preserve"> simpler stack is used based around IX. This allocates 64 bytes for each depth of re-entrancy (allow for </w:t>
+      </w:r>
       <w:proofErr w:type="gramStart"/>
       <w:r>
         <w:rPr>
           <w:sz w:val="28"/>
           <w:szCs w:val="28"/>
         </w:rPr>
-        <w:t>So</w:t>
+        <w:t>3 ?</w:t>
       </w:r>
       <w:proofErr w:type="gramEnd"/>
       <w:r>
@@ -2863,37 +1813,6 @@
           <w:sz w:val="28"/>
           <w:szCs w:val="28"/>
         </w:rPr>
-        <w:t xml:space="preserve"> a 2</w:t>
-      </w:r>
-      <w:r>
-        <w:rPr>
-          <w:sz w:val="28"/>
-          <w:szCs w:val="28"/>
-          <w:vertAlign w:val="superscript"/>
-        </w:rPr>
-        <w:t>nd</w:t>
-      </w:r>
-      <w:r>
-        <w:rPr>
-          <w:sz w:val="28"/>
-          <w:szCs w:val="28"/>
-        </w:rPr>
-        <w:t xml:space="preserve"> simpler stack is used based around IX. This allocates 64 bytes for each depth of re-entrancy (allow for </w:t>
-      </w:r>
-      <w:proofErr w:type="gramStart"/>
-      <w:r>
-        <w:rPr>
-          <w:sz w:val="28"/>
-          <w:szCs w:val="28"/>
-        </w:rPr>
-        <w:t>3 ?</w:t>
-      </w:r>
-      <w:proofErr w:type="gramEnd"/>
-      <w:r>
-        <w:rPr>
-          <w:sz w:val="28"/>
-          <w:szCs w:val="28"/>
-        </w:rPr>
         <w:t xml:space="preserve">) and works like a mini stack. </w:t>
       </w:r>
     </w:p>
@@ -2909,7 +1828,7 @@
           <w:sz w:val="28"/>
           <w:szCs w:val="28"/>
         </w:rPr>
-        <w:t xml:space="preserve">On entry to the compilation routine, the stack is </w:t>
+        <w:t>This stack is used as a temporary store for registers and the original stack pointer. It holds a reference to the latter in ‘</w:t>
       </w:r>
       <w:proofErr w:type="spellStart"/>
       <w:r>
@@ -2925,38 +1844,7 @@
           <w:sz w:val="28"/>
           <w:szCs w:val="28"/>
         </w:rPr>
-        <w:t xml:space="preserve"> (e.g. DE is pushed on it</w:t>
-      </w:r>
-      <w:proofErr w:type="gramStart"/>
-      <w:r>
-        <w:rPr>
-          <w:sz w:val="28"/>
-          <w:szCs w:val="28"/>
-        </w:rPr>
-        <w:t>) ,</w:t>
-      </w:r>
-      <w:proofErr w:type="gramEnd"/>
-      <w:r>
-        <w:rPr>
-          <w:sz w:val="28"/>
-          <w:szCs w:val="28"/>
-        </w:rPr>
-        <w:t xml:space="preserve"> and it is stored at (ix+0,1) and the stack pointer is set to IX+62.</w:t>
-      </w:r>
-    </w:p>
-    <w:p>
-      <w:pPr>
-        <w:rPr>
-          <w:sz w:val="28"/>
-          <w:szCs w:val="28"/>
-        </w:rPr>
-      </w:pPr>
-      <w:r>
-        <w:rPr>
-          <w:sz w:val="28"/>
-          <w:szCs w:val="28"/>
-        </w:rPr>
-        <w:t>On exit the stack is reloaded from (ix+0,1) and recached (e.g. DE is pulled off it).</w:t>
+        <w:t>’ form, e.g. it is a complete stack, not with TOS cached in DE.</w:t>
       </w:r>
     </w:p>
     <w:p>
@@ -3181,7 +2069,16 @@
           <w:sz w:val="28"/>
           <w:szCs w:val="28"/>
         </w:rPr>
-        <w:t>Magenta words when executed (they are always MACRO) push their own address on the stack. This puts a routine which compiles the address of the word immediately following the magenta word e.g.</w:t>
+        <w:t>Magenta words when executed (they are always MACRO) push their own address on the stack. This puts a routine which compiles the address of the word immediately following the magenta w</w:t>
+      </w:r>
+      <w:bookmarkStart w:id="0" w:name="_GoBack"/>
+      <w:bookmarkEnd w:id="0"/>
+      <w:r>
+        <w:rPr>
+          <w:sz w:val="28"/>
+          <w:szCs w:val="28"/>
+        </w:rPr>
+        <w:t>ord e.g.</w:t>
       </w:r>
     </w:p>
     <w:p>
@@ -3482,16 +2379,7 @@
           <w:sz w:val="28"/>
           <w:szCs w:val="28"/>
         </w:rPr>
-        <w:t xml:space="preserve"> can be in </w:t>
-      </w:r>
-      <w:bookmarkStart w:id="0" w:name="_GoBack"/>
-      <w:bookmarkEnd w:id="0"/>
-      <w:r>
-        <w:rPr>
-          <w:sz w:val="28"/>
-          <w:szCs w:val="28"/>
-        </w:rPr>
-        <w:t>normal ones.</w:t>
+        <w:t xml:space="preserve"> can be in normal ones.</w:t>
       </w:r>
     </w:p>
     <w:sectPr>

</xml_diff>